<commit_message>
Suchfunktion für Wiki eingefügt
</commit_message>
<xml_diff>
--- a/ergebnisse/Anforderungserhebung.docx
+++ b/ergebnisse/Anforderungserhebung.docx
@@ -73,13 +73,7 @@
         <w:t>Diese Zugriffsrechte sollen sich auch unabhängig von der Nutzergruppe anpassen lassen.</w:t>
       </w:r>
       <w:r>
-        <w:t xml:space="preserve"> Des Weiteren sollen </w:t>
-      </w:r>
-      <w:r>
-        <w:t>neue Nutzer angelegt werden</w:t>
-      </w:r>
-      <w:r>
-        <w:t xml:space="preserve"> können.</w:t>
+        <w:t xml:space="preserve"> Des Weiteren sollen neue Nutzer angelegt werden können.</w:t>
       </w:r>
       <w:r>
         <w:t xml:space="preserve"> </w:t>
@@ -654,6 +648,9 @@
             <w:pPr>
               <w:ind w:left="0"/>
             </w:pPr>
+            <w:r>
+              <w:t>-</w:t>
+            </w:r>
           </w:p>
         </w:tc>
       </w:tr>
@@ -732,6 +729,17 @@
       </w:r>
       <w:r>
         <w:t>.</w:t>
+      </w:r>
+      <w:r>
+        <w:t xml:space="preserve"> Zudem soll eine Suchfunktion für die Inhalte des Unternehmenswikis entwickelt werden. Dabei sollen sowohl Volltextsuche als auch die Eingrenzung von Suchkriterien </w:t>
+      </w:r>
+      <w:proofErr w:type="gramStart"/>
+      <w:r>
+        <w:t>mittels Filtern</w:t>
+      </w:r>
+      <w:proofErr w:type="gramEnd"/>
+      <w:r>
+        <w:t xml:space="preserve"> möglich sein.</w:t>
       </w:r>
     </w:p>
     <w:tbl>
@@ -808,6 +816,14 @@
               <w:t>Jeder Mitarbeiter kann Inhalte erstellen</w:t>
             </w:r>
           </w:p>
+          <w:p>
+            <w:pPr>
+              <w:ind w:left="0"/>
+            </w:pPr>
+            <w:r>
+              <w:t>Suchfunktion</w:t>
+            </w:r>
+          </w:p>
         </w:tc>
       </w:tr>
       <w:tr>
@@ -1075,8 +1091,6 @@
       <w:r>
         <w:t>. Ohne dass eine Anmeldung am System erfolgt ist, sollen keine Inhalte abrufbar sein.</w:t>
       </w:r>
-      <w:bookmarkStart w:id="0" w:name="_GoBack"/>
-      <w:bookmarkEnd w:id="0"/>
     </w:p>
     <w:tbl>
       <w:tblPr>
@@ -1361,6 +1375,18 @@
         </w:tc>
       </w:tr>
     </w:tbl>
+    <w:p>
+      <w:pPr>
+        <w:rPr>
+          <w:rFonts w:asciiTheme="majorHAnsi" w:eastAsiaTheme="majorEastAsia" w:hAnsiTheme="majorHAnsi" w:cstheme="majorBidi"/>
+          <w:color w:val="2F5496" w:themeColor="accent1" w:themeShade="BF"/>
+          <w:sz w:val="32"/>
+          <w:szCs w:val="32"/>
+        </w:rPr>
+      </w:pPr>
+      <w:bookmarkStart w:id="0" w:name="_GoBack"/>
+      <w:bookmarkEnd w:id="0"/>
+    </w:p>
     <w:p/>
     <w:sectPr>
       <w:pgSz w:w="11906" w:h="16838"/>

</xml_diff>